<commit_message>
Curso Python para Data Science Introdução à linguagem e Numpy.
</commit_message>
<xml_diff>
--- a/Conteúdo Aprendido.docx
+++ b/Conteúdo Aprendido.docx
@@ -177,7 +177,6 @@
         </w:rPr>
         <w:t>condicionais </w:t>
       </w:r>
-      <w:proofErr w:type="spellStart"/>
       <w:r>
         <w:rPr>
           <w:rStyle w:val="CdigoHTML"/>
@@ -188,7 +187,6 @@
         </w:rPr>
         <w:t>if</w:t>
       </w:r>
-      <w:proofErr w:type="spellEnd"/>
       <w:r>
         <w:rPr>
           <w:color w:val="3D464D"/>
@@ -197,7 +195,6 @@
         </w:rPr>
         <w:t> e </w:t>
       </w:r>
-      <w:proofErr w:type="spellStart"/>
       <w:r>
         <w:rPr>
           <w:rStyle w:val="CdigoHTML"/>
@@ -208,7 +205,6 @@
         </w:rPr>
         <w:t>else</w:t>
       </w:r>
-      <w:proofErr w:type="spellEnd"/>
       <w:r>
         <w:rPr>
           <w:color w:val="3D464D"/>
@@ -234,43 +230,14 @@
           <w:szCs w:val="27"/>
         </w:rPr>
       </w:pPr>
-      <w:proofErr w:type="spellStart"/>
-      <w:r>
-        <w:rPr>
-          <w:color w:val="3D464D"/>
-          <w:sz w:val="27"/>
-          <w:szCs w:val="27"/>
-        </w:rPr>
-        <w:t>Converção</w:t>
-      </w:r>
-      <w:proofErr w:type="spellEnd"/>
-      <w:r>
-        <w:rPr>
-          <w:color w:val="3D464D"/>
-          <w:sz w:val="27"/>
-          <w:szCs w:val="27"/>
-        </w:rPr>
-        <w:t xml:space="preserve"> de </w:t>
-      </w:r>
-      <w:proofErr w:type="spellStart"/>
-      <w:r>
-        <w:rPr>
-          <w:color w:val="3D464D"/>
-          <w:sz w:val="27"/>
-          <w:szCs w:val="27"/>
-        </w:rPr>
-        <w:t>string</w:t>
-      </w:r>
-      <w:proofErr w:type="spellEnd"/>
-      <w:r>
-        <w:rPr>
-          <w:color w:val="3D464D"/>
-          <w:sz w:val="27"/>
-          <w:szCs w:val="27"/>
-        </w:rPr>
-        <w:t xml:space="preserve"> (</w:t>
-      </w:r>
-      <w:proofErr w:type="spellStart"/>
+      <w:r>
+        <w:rPr>
+          <w:color w:val="3D464D"/>
+          <w:sz w:val="27"/>
+          <w:szCs w:val="27"/>
+        </w:rPr>
+        <w:t>Converção de string (</w:t>
+      </w:r>
       <w:r>
         <w:rPr>
           <w:rStyle w:val="CdigoHTML"/>
@@ -281,7 +248,6 @@
         </w:rPr>
         <w:t>str</w:t>
       </w:r>
-      <w:proofErr w:type="spellEnd"/>
       <w:r>
         <w:rPr>
           <w:color w:val="3D464D"/>
@@ -290,7 +256,6 @@
         </w:rPr>
         <w:t>) digitado através do teclado em um valor inteiro (</w:t>
       </w:r>
-      <w:proofErr w:type="spellStart"/>
       <w:r>
         <w:rPr>
           <w:rStyle w:val="CdigoHTML"/>
@@ -301,7 +266,6 @@
         </w:rPr>
         <w:t>int</w:t>
       </w:r>
-      <w:proofErr w:type="spellEnd"/>
       <w:r>
         <w:rPr>
           <w:color w:val="3D464D"/>
@@ -511,7 +475,6 @@
         </w:rPr>
         <w:t>importar o método </w:t>
       </w:r>
-      <w:proofErr w:type="spellStart"/>
       <w:r>
         <w:rPr>
           <w:rStyle w:val="CdigoHTML"/>
@@ -522,7 +485,6 @@
         </w:rPr>
         <w:t>randrange</w:t>
       </w:r>
-      <w:proofErr w:type="spellEnd"/>
       <w:r>
         <w:rPr>
           <w:color w:val="3D464D"/>
@@ -637,7 +599,6 @@
         </w:rPr>
         <w:t>como importar o método </w:t>
       </w:r>
-      <w:proofErr w:type="spellStart"/>
       <w:r>
         <w:rPr>
           <w:rStyle w:val="CdigoHTML"/>
@@ -648,7 +609,6 @@
         </w:rPr>
         <w:t>randrange</w:t>
       </w:r>
-      <w:proofErr w:type="spellEnd"/>
       <w:r>
         <w:rPr>
           <w:color w:val="3D464D"/>
@@ -699,6 +659,7 @@
         <w:pStyle w:val="NormalWeb"/>
         <w:shd w:val="clear" w:color="auto" w:fill="FFFFFF"/>
         <w:spacing w:before="0" w:beforeAutospacing="0" w:after="0" w:afterAutospacing="0"/>
+        <w:ind w:left="480"/>
         <w:rPr>
           <w:color w:val="3D464D"/>
           <w:sz w:val="27"/>
@@ -717,6 +678,1289 @@
           <w:szCs w:val="27"/>
         </w:rPr>
       </w:pPr>
+      <w:r>
+        <w:rPr>
+          <w:color w:val="3D464D"/>
+          <w:sz w:val="27"/>
+          <w:szCs w:val="27"/>
+        </w:rPr>
+        <w:t xml:space="preserve">23/07 </w:t>
+      </w:r>
+    </w:p>
+    <w:p>
+      <w:pPr>
+        <w:pStyle w:val="NormalWeb"/>
+        <w:shd w:val="clear" w:color="auto" w:fill="FFFFFF"/>
+        <w:spacing w:before="0" w:beforeAutospacing="0" w:after="0" w:afterAutospacing="0"/>
+        <w:rPr>
+          <w:color w:val="3D464D"/>
+          <w:sz w:val="27"/>
+          <w:szCs w:val="27"/>
+        </w:rPr>
+      </w:pPr>
+      <w:r>
+        <w:rPr>
+          <w:color w:val="3D464D"/>
+          <w:sz w:val="27"/>
+          <w:szCs w:val="27"/>
+        </w:rPr>
+        <w:t>Curso Python para Data Science: Introdução à linguagem e numpy</w:t>
+      </w:r>
+    </w:p>
+    <w:p>
+      <w:pPr>
+        <w:pStyle w:val="NormalWeb"/>
+        <w:shd w:val="clear" w:color="auto" w:fill="FFFFFF"/>
+        <w:spacing w:before="0" w:beforeAutospacing="0" w:after="0" w:afterAutospacing="0"/>
+        <w:rPr>
+          <w:color w:val="3D464D"/>
+          <w:sz w:val="27"/>
+          <w:szCs w:val="27"/>
+        </w:rPr>
+      </w:pPr>
+      <w:r>
+        <w:rPr>
+          <w:color w:val="3D464D"/>
+          <w:sz w:val="27"/>
+          <w:szCs w:val="27"/>
+        </w:rPr>
+        <w:t xml:space="preserve">Aula </w:t>
+      </w:r>
+      <w:r>
+        <w:rPr>
+          <w:color w:val="3D464D"/>
+          <w:sz w:val="27"/>
+          <w:szCs w:val="27"/>
+        </w:rPr>
+        <w:t>2</w:t>
+      </w:r>
+      <w:r>
+        <w:rPr>
+          <w:color w:val="3D464D"/>
+          <w:sz w:val="27"/>
+          <w:szCs w:val="27"/>
+        </w:rPr>
+        <w:t>:</w:t>
+      </w:r>
+    </w:p>
+    <w:p>
+      <w:pPr>
+        <w:numPr>
+          <w:ilvl w:val="0"/>
+          <w:numId w:val="9"/>
+        </w:numPr>
+        <w:shd w:val="clear" w:color="auto" w:fill="FFFFFF"/>
+        <w:spacing w:before="60" w:after="60" w:line="240" w:lineRule="auto"/>
+        <w:ind w:left="480"/>
+        <w:rPr>
+          <w:rFonts w:ascii="Times New Roman" w:eastAsia="Times New Roman" w:hAnsi="Times New Roman" w:cs="Times New Roman"/>
+          <w:color w:val="3D464D"/>
+          <w:sz w:val="27"/>
+          <w:szCs w:val="27"/>
+          <w:lang w:eastAsia="pt-BR"/>
+        </w:rPr>
+      </w:pPr>
+      <w:r>
+        <w:rPr>
+          <w:rFonts w:ascii="Times New Roman" w:eastAsia="Times New Roman" w:hAnsi="Times New Roman" w:cs="Times New Roman"/>
+          <w:color w:val="3D464D"/>
+          <w:sz w:val="27"/>
+          <w:szCs w:val="27"/>
+          <w:lang w:eastAsia="pt-BR"/>
+        </w:rPr>
+        <w:t>realizar operações matemáticas com Python</w:t>
+      </w:r>
+    </w:p>
+    <w:p>
+      <w:pPr>
+        <w:numPr>
+          <w:ilvl w:val="0"/>
+          <w:numId w:val="9"/>
+        </w:numPr>
+        <w:shd w:val="clear" w:color="auto" w:fill="FFFFFF"/>
+        <w:spacing w:before="60" w:after="60" w:line="240" w:lineRule="auto"/>
+        <w:ind w:left="480"/>
+        <w:rPr>
+          <w:rFonts w:ascii="Times New Roman" w:eastAsia="Times New Roman" w:hAnsi="Times New Roman" w:cs="Times New Roman"/>
+          <w:color w:val="3D464D"/>
+          <w:sz w:val="27"/>
+          <w:szCs w:val="27"/>
+          <w:lang w:eastAsia="pt-BR"/>
+        </w:rPr>
+      </w:pPr>
+      <w:r>
+        <w:rPr>
+          <w:rFonts w:ascii="Times New Roman" w:eastAsia="Times New Roman" w:hAnsi="Times New Roman" w:cs="Times New Roman"/>
+          <w:color w:val="3D464D"/>
+          <w:sz w:val="27"/>
+          <w:szCs w:val="27"/>
+          <w:lang w:eastAsia="pt-BR"/>
+        </w:rPr>
+        <w:t>Como criar e atribuir valores a variáveis na linguagem Python</w:t>
+      </w:r>
+    </w:p>
+    <w:p>
+      <w:pPr>
+        <w:numPr>
+          <w:ilvl w:val="0"/>
+          <w:numId w:val="9"/>
+        </w:numPr>
+        <w:shd w:val="clear" w:color="auto" w:fill="FFFFFF"/>
+        <w:spacing w:before="60" w:after="60" w:line="240" w:lineRule="auto"/>
+        <w:ind w:left="480"/>
+        <w:rPr>
+          <w:rFonts w:ascii="Times New Roman" w:eastAsia="Times New Roman" w:hAnsi="Times New Roman" w:cs="Times New Roman"/>
+          <w:color w:val="3D464D"/>
+          <w:sz w:val="27"/>
+          <w:szCs w:val="27"/>
+          <w:lang w:eastAsia="pt-BR"/>
+        </w:rPr>
+      </w:pPr>
+      <w:r>
+        <w:rPr>
+          <w:rFonts w:ascii="Times New Roman" w:eastAsia="Times New Roman" w:hAnsi="Times New Roman" w:cs="Times New Roman"/>
+          <w:color w:val="3D464D"/>
+          <w:sz w:val="27"/>
+          <w:szCs w:val="27"/>
+          <w:lang w:eastAsia="pt-BR"/>
+        </w:rPr>
+        <w:t>Os tipos de dados básicos em Python</w:t>
+      </w:r>
+    </w:p>
+    <w:p>
+      <w:pPr>
+        <w:numPr>
+          <w:ilvl w:val="0"/>
+          <w:numId w:val="9"/>
+        </w:numPr>
+        <w:shd w:val="clear" w:color="auto" w:fill="FFFFFF"/>
+        <w:spacing w:before="60" w:after="60" w:line="240" w:lineRule="auto"/>
+        <w:ind w:left="480"/>
+        <w:rPr>
+          <w:rFonts w:ascii="Times New Roman" w:eastAsia="Times New Roman" w:hAnsi="Times New Roman" w:cs="Times New Roman"/>
+          <w:color w:val="3D464D"/>
+          <w:sz w:val="27"/>
+          <w:szCs w:val="27"/>
+          <w:lang w:eastAsia="pt-BR"/>
+        </w:rPr>
+      </w:pPr>
+      <w:r>
+        <w:rPr>
+          <w:rFonts w:ascii="Times New Roman" w:eastAsia="Times New Roman" w:hAnsi="Times New Roman" w:cs="Times New Roman"/>
+          <w:color w:val="3D464D"/>
+          <w:sz w:val="27"/>
+          <w:szCs w:val="27"/>
+          <w:lang w:eastAsia="pt-BR"/>
+        </w:rPr>
+        <w:t>realizar transformações de tipos de dados</w:t>
+      </w:r>
+    </w:p>
+    <w:p>
+      <w:pPr>
+        <w:numPr>
+          <w:ilvl w:val="0"/>
+          <w:numId w:val="9"/>
+        </w:numPr>
+        <w:shd w:val="clear" w:color="auto" w:fill="FFFFFF"/>
+        <w:spacing w:after="0" w:line="240" w:lineRule="auto"/>
+        <w:ind w:left="480"/>
+        <w:rPr>
+          <w:rFonts w:ascii="Times New Roman" w:eastAsia="Times New Roman" w:hAnsi="Times New Roman" w:cs="Times New Roman"/>
+          <w:color w:val="3D464D"/>
+          <w:sz w:val="27"/>
+          <w:szCs w:val="27"/>
+          <w:lang w:eastAsia="pt-BR"/>
+        </w:rPr>
+      </w:pPr>
+      <w:r>
+        <w:rPr>
+          <w:rFonts w:ascii="Times New Roman" w:eastAsia="Times New Roman" w:hAnsi="Times New Roman" w:cs="Times New Roman"/>
+          <w:color w:val="3D464D"/>
+          <w:sz w:val="27"/>
+          <w:szCs w:val="27"/>
+          <w:lang w:eastAsia="pt-BR"/>
+        </w:rPr>
+        <w:t>regras e características básicas da linguagem Python (indentação, comentários e interpolação de </w:t>
+      </w:r>
+      <w:r>
+        <w:rPr>
+          <w:rFonts w:ascii="Times New Roman" w:eastAsia="Times New Roman" w:hAnsi="Times New Roman" w:cs="Times New Roman"/>
+          <w:i/>
+          <w:iCs/>
+          <w:color w:val="3D464D"/>
+          <w:sz w:val="27"/>
+          <w:szCs w:val="27"/>
+          <w:lang w:eastAsia="pt-BR"/>
+        </w:rPr>
+        <w:t>strings</w:t>
+      </w:r>
+      <w:r>
+        <w:rPr>
+          <w:rFonts w:ascii="Times New Roman" w:eastAsia="Times New Roman" w:hAnsi="Times New Roman" w:cs="Times New Roman"/>
+          <w:color w:val="3D464D"/>
+          <w:sz w:val="27"/>
+          <w:szCs w:val="27"/>
+          <w:lang w:eastAsia="pt-BR"/>
+        </w:rPr>
+        <w:t>)</w:t>
+      </w:r>
+    </w:p>
+    <w:p>
+      <w:pPr>
+        <w:shd w:val="clear" w:color="auto" w:fill="FFFFFF"/>
+        <w:spacing w:after="0" w:line="240" w:lineRule="auto"/>
+        <w:rPr>
+          <w:rFonts w:ascii="Times New Roman" w:eastAsia="Times New Roman" w:hAnsi="Times New Roman" w:cs="Times New Roman"/>
+          <w:color w:val="3D464D"/>
+          <w:sz w:val="27"/>
+          <w:szCs w:val="27"/>
+          <w:lang w:eastAsia="pt-BR"/>
+        </w:rPr>
+      </w:pPr>
+      <w:r>
+        <w:rPr>
+          <w:rFonts w:ascii="Times New Roman" w:eastAsia="Times New Roman" w:hAnsi="Times New Roman" w:cs="Times New Roman"/>
+          <w:color w:val="3D464D"/>
+          <w:sz w:val="27"/>
+          <w:szCs w:val="27"/>
+          <w:lang w:eastAsia="pt-BR"/>
+        </w:rPr>
+        <w:t xml:space="preserve">Aula </w:t>
+      </w:r>
+      <w:r>
+        <w:rPr>
+          <w:rFonts w:ascii="Times New Roman" w:eastAsia="Times New Roman" w:hAnsi="Times New Roman" w:cs="Times New Roman"/>
+          <w:color w:val="3D464D"/>
+          <w:sz w:val="27"/>
+          <w:szCs w:val="27"/>
+          <w:lang w:eastAsia="pt-BR"/>
+        </w:rPr>
+        <w:t>3</w:t>
+      </w:r>
+      <w:r>
+        <w:rPr>
+          <w:rFonts w:ascii="Times New Roman" w:eastAsia="Times New Roman" w:hAnsi="Times New Roman" w:cs="Times New Roman"/>
+          <w:color w:val="3D464D"/>
+          <w:sz w:val="27"/>
+          <w:szCs w:val="27"/>
+          <w:lang w:eastAsia="pt-BR"/>
+        </w:rPr>
+        <w:t>:</w:t>
+      </w:r>
+    </w:p>
+    <w:p>
+      <w:pPr>
+        <w:numPr>
+          <w:ilvl w:val="0"/>
+          <w:numId w:val="10"/>
+        </w:numPr>
+        <w:shd w:val="clear" w:color="auto" w:fill="FFFFFF"/>
+        <w:spacing w:after="0" w:line="240" w:lineRule="auto"/>
+        <w:ind w:left="480"/>
+        <w:rPr>
+          <w:rFonts w:ascii="Times New Roman" w:eastAsia="Times New Roman" w:hAnsi="Times New Roman" w:cs="Times New Roman"/>
+          <w:color w:val="3D464D"/>
+          <w:sz w:val="27"/>
+          <w:szCs w:val="27"/>
+          <w:lang w:eastAsia="pt-BR"/>
+        </w:rPr>
+      </w:pPr>
+      <w:r>
+        <w:rPr>
+          <w:rFonts w:ascii="Times New Roman" w:eastAsia="Times New Roman" w:hAnsi="Times New Roman" w:cs="Times New Roman"/>
+          <w:b/>
+          <w:bCs/>
+          <w:color w:val="3D464D"/>
+          <w:sz w:val="27"/>
+          <w:szCs w:val="27"/>
+          <w:lang w:eastAsia="pt-BR"/>
+        </w:rPr>
+        <w:t>Listas</w:t>
+      </w:r>
+      <w:r>
+        <w:rPr>
+          <w:rFonts w:ascii="Times New Roman" w:eastAsia="Times New Roman" w:hAnsi="Times New Roman" w:cs="Times New Roman"/>
+          <w:color w:val="3D464D"/>
+          <w:sz w:val="27"/>
+          <w:szCs w:val="27"/>
+          <w:lang w:eastAsia="pt-BR"/>
+        </w:rPr>
+        <w:t>, que são um tipo de sequência mutável que podemos utilizar para armazenar coleções de itens</w:t>
+      </w:r>
+    </w:p>
+    <w:p>
+      <w:pPr>
+        <w:numPr>
+          <w:ilvl w:val="0"/>
+          <w:numId w:val="10"/>
+        </w:numPr>
+        <w:shd w:val="clear" w:color="auto" w:fill="FFFFFF"/>
+        <w:spacing w:before="60" w:after="60" w:line="240" w:lineRule="auto"/>
+        <w:ind w:left="480"/>
+        <w:rPr>
+          <w:rFonts w:ascii="Times New Roman" w:eastAsia="Times New Roman" w:hAnsi="Times New Roman" w:cs="Times New Roman"/>
+          <w:color w:val="3D464D"/>
+          <w:sz w:val="27"/>
+          <w:szCs w:val="27"/>
+          <w:lang w:eastAsia="pt-BR"/>
+        </w:rPr>
+      </w:pPr>
+      <w:r>
+        <w:rPr>
+          <w:rFonts w:ascii="Times New Roman" w:eastAsia="Times New Roman" w:hAnsi="Times New Roman" w:cs="Times New Roman"/>
+          <w:color w:val="3D464D"/>
+          <w:sz w:val="27"/>
+          <w:szCs w:val="27"/>
+          <w:lang w:eastAsia="pt-BR"/>
+        </w:rPr>
+        <w:t>Formas de criação de listas em Python</w:t>
+      </w:r>
+    </w:p>
+    <w:p>
+      <w:pPr>
+        <w:numPr>
+          <w:ilvl w:val="0"/>
+          <w:numId w:val="10"/>
+        </w:numPr>
+        <w:shd w:val="clear" w:color="auto" w:fill="FFFFFF"/>
+        <w:spacing w:before="60" w:after="60" w:line="240" w:lineRule="auto"/>
+        <w:ind w:left="480"/>
+        <w:rPr>
+          <w:rFonts w:ascii="Times New Roman" w:eastAsia="Times New Roman" w:hAnsi="Times New Roman" w:cs="Times New Roman"/>
+          <w:color w:val="3D464D"/>
+          <w:sz w:val="27"/>
+          <w:szCs w:val="27"/>
+          <w:lang w:eastAsia="pt-BR"/>
+        </w:rPr>
+      </w:pPr>
+      <w:r>
+        <w:rPr>
+          <w:rFonts w:ascii="Times New Roman" w:eastAsia="Times New Roman" w:hAnsi="Times New Roman" w:cs="Times New Roman"/>
+          <w:color w:val="3D464D"/>
+          <w:sz w:val="27"/>
+          <w:szCs w:val="27"/>
+          <w:lang w:eastAsia="pt-BR"/>
+        </w:rPr>
+        <w:t>R</w:t>
+      </w:r>
+      <w:r>
+        <w:rPr>
+          <w:rFonts w:ascii="Times New Roman" w:eastAsia="Times New Roman" w:hAnsi="Times New Roman" w:cs="Times New Roman"/>
+          <w:color w:val="3D464D"/>
+          <w:sz w:val="27"/>
+          <w:szCs w:val="27"/>
+          <w:lang w:eastAsia="pt-BR"/>
+        </w:rPr>
+        <w:t>ealizar operações básicas com listas, como a pertinência, concatenação e verificação de características</w:t>
+      </w:r>
+    </w:p>
+    <w:p>
+      <w:pPr>
+        <w:numPr>
+          <w:ilvl w:val="0"/>
+          <w:numId w:val="10"/>
+        </w:numPr>
+        <w:shd w:val="clear" w:color="auto" w:fill="FFFFFF"/>
+        <w:spacing w:before="60" w:after="60" w:line="240" w:lineRule="auto"/>
+        <w:ind w:left="480"/>
+        <w:rPr>
+          <w:rFonts w:ascii="Times New Roman" w:eastAsia="Times New Roman" w:hAnsi="Times New Roman" w:cs="Times New Roman"/>
+          <w:color w:val="3D464D"/>
+          <w:sz w:val="27"/>
+          <w:szCs w:val="27"/>
+          <w:lang w:eastAsia="pt-BR"/>
+        </w:rPr>
+      </w:pPr>
+      <w:r>
+        <w:rPr>
+          <w:rFonts w:ascii="Times New Roman" w:eastAsia="Times New Roman" w:hAnsi="Times New Roman" w:cs="Times New Roman"/>
+          <w:color w:val="3D464D"/>
+          <w:sz w:val="27"/>
+          <w:szCs w:val="27"/>
+          <w:lang w:eastAsia="pt-BR"/>
+        </w:rPr>
+        <w:t>Técnicas de seleção de itens e fatiamento com listas do Python</w:t>
+      </w:r>
+    </w:p>
+    <w:p>
+      <w:pPr>
+        <w:numPr>
+          <w:ilvl w:val="0"/>
+          <w:numId w:val="10"/>
+        </w:numPr>
+        <w:shd w:val="clear" w:color="auto" w:fill="FFFFFF"/>
+        <w:spacing w:before="60" w:after="60" w:line="240" w:lineRule="auto"/>
+        <w:ind w:left="480"/>
+        <w:rPr>
+          <w:rFonts w:ascii="Times New Roman" w:eastAsia="Times New Roman" w:hAnsi="Times New Roman" w:cs="Times New Roman"/>
+          <w:color w:val="3D464D"/>
+          <w:sz w:val="27"/>
+          <w:szCs w:val="27"/>
+          <w:lang w:eastAsia="pt-BR"/>
+        </w:rPr>
+      </w:pPr>
+      <w:r>
+        <w:rPr>
+          <w:rFonts w:ascii="Times New Roman" w:eastAsia="Times New Roman" w:hAnsi="Times New Roman" w:cs="Times New Roman"/>
+          <w:color w:val="3D464D"/>
+          <w:sz w:val="27"/>
+          <w:szCs w:val="27"/>
+          <w:lang w:eastAsia="pt-BR"/>
+        </w:rPr>
+        <w:t>U</w:t>
+      </w:r>
+      <w:r>
+        <w:rPr>
+          <w:rFonts w:ascii="Times New Roman" w:eastAsia="Times New Roman" w:hAnsi="Times New Roman" w:cs="Times New Roman"/>
+          <w:color w:val="3D464D"/>
+          <w:sz w:val="27"/>
+          <w:szCs w:val="27"/>
+          <w:lang w:eastAsia="pt-BR"/>
+        </w:rPr>
+        <w:t>tilizar métodos básicos de listas</w:t>
+      </w:r>
+    </w:p>
+    <w:p>
+      <w:pPr>
+        <w:shd w:val="clear" w:color="auto" w:fill="FFFFFF"/>
+        <w:spacing w:after="0" w:line="240" w:lineRule="auto"/>
+        <w:rPr>
+          <w:rFonts w:ascii="Times New Roman" w:eastAsia="Times New Roman" w:hAnsi="Times New Roman" w:cs="Times New Roman"/>
+          <w:color w:val="3D464D"/>
+          <w:sz w:val="27"/>
+          <w:szCs w:val="27"/>
+          <w:lang w:eastAsia="pt-BR"/>
+        </w:rPr>
+      </w:pPr>
+    </w:p>
+    <w:p>
+      <w:pPr>
+        <w:pStyle w:val="NormalWeb"/>
+        <w:shd w:val="clear" w:color="auto" w:fill="FFFFFF"/>
+        <w:spacing w:before="0" w:beforeAutospacing="0" w:after="0" w:afterAutospacing="0"/>
+        <w:rPr>
+          <w:color w:val="3D464D"/>
+          <w:sz w:val="27"/>
+          <w:szCs w:val="27"/>
+        </w:rPr>
+      </w:pPr>
+    </w:p>
+    <w:p>
+      <w:pPr>
+        <w:pStyle w:val="NormalWeb"/>
+        <w:shd w:val="clear" w:color="auto" w:fill="FFFFFF"/>
+        <w:spacing w:before="0" w:beforeAutospacing="0" w:after="0" w:afterAutospacing="0"/>
+        <w:rPr>
+          <w:color w:val="3D464D"/>
+          <w:sz w:val="27"/>
+          <w:szCs w:val="27"/>
+        </w:rPr>
+      </w:pPr>
+      <w:r>
+        <w:rPr>
+          <w:color w:val="3D464D"/>
+          <w:sz w:val="27"/>
+          <w:szCs w:val="27"/>
+        </w:rPr>
+        <w:lastRenderedPageBreak/>
+        <w:t>25/07/20</w:t>
+      </w:r>
+    </w:p>
+    <w:p>
+      <w:pPr>
+        <w:pStyle w:val="NormalWeb"/>
+        <w:shd w:val="clear" w:color="auto" w:fill="FFFFFF"/>
+        <w:spacing w:before="0" w:beforeAutospacing="0" w:after="0" w:afterAutospacing="0"/>
+        <w:rPr>
+          <w:color w:val="3D464D"/>
+          <w:sz w:val="27"/>
+          <w:szCs w:val="27"/>
+        </w:rPr>
+      </w:pPr>
+      <w:r>
+        <w:rPr>
+          <w:color w:val="3D464D"/>
+          <w:sz w:val="27"/>
+          <w:szCs w:val="27"/>
+        </w:rPr>
+        <w:t>Curso: Python para Data Science</w:t>
+      </w:r>
+    </w:p>
+    <w:p>
+      <w:pPr>
+        <w:pStyle w:val="NormalWeb"/>
+        <w:shd w:val="clear" w:color="auto" w:fill="FFFFFF"/>
+        <w:spacing w:before="0" w:beforeAutospacing="0" w:after="0" w:afterAutospacing="0"/>
+        <w:rPr>
+          <w:color w:val="3D464D"/>
+          <w:sz w:val="27"/>
+          <w:szCs w:val="27"/>
+        </w:rPr>
+      </w:pPr>
+      <w:r>
+        <w:rPr>
+          <w:color w:val="3D464D"/>
+          <w:sz w:val="27"/>
+          <w:szCs w:val="27"/>
+        </w:rPr>
+        <w:t>Aula 4 :</w:t>
+      </w:r>
+    </w:p>
+    <w:p>
+      <w:pPr>
+        <w:numPr>
+          <w:ilvl w:val="0"/>
+          <w:numId w:val="11"/>
+        </w:numPr>
+        <w:shd w:val="clear" w:color="auto" w:fill="FFFFFF"/>
+        <w:spacing w:before="60" w:after="60" w:line="240" w:lineRule="auto"/>
+        <w:ind w:left="480"/>
+        <w:rPr>
+          <w:rFonts w:ascii="Times New Roman" w:eastAsia="Times New Roman" w:hAnsi="Times New Roman" w:cs="Times New Roman"/>
+          <w:color w:val="3D464D"/>
+          <w:sz w:val="27"/>
+          <w:szCs w:val="27"/>
+          <w:lang w:eastAsia="pt-BR"/>
+        </w:rPr>
+      </w:pPr>
+      <w:r>
+        <w:rPr>
+          <w:rFonts w:ascii="Times New Roman" w:eastAsia="Times New Roman" w:hAnsi="Times New Roman" w:cs="Times New Roman"/>
+          <w:color w:val="3D464D"/>
+          <w:sz w:val="27"/>
+          <w:szCs w:val="27"/>
+          <w:lang w:eastAsia="pt-BR"/>
+        </w:rPr>
+        <w:t>Como utilizar estruturas de repetição e condicionais na linguagem Python</w:t>
+      </w:r>
+    </w:p>
+    <w:p>
+      <w:pPr>
+        <w:numPr>
+          <w:ilvl w:val="0"/>
+          <w:numId w:val="11"/>
+        </w:numPr>
+        <w:shd w:val="clear" w:color="auto" w:fill="FFFFFF"/>
+        <w:spacing w:after="0" w:line="240" w:lineRule="auto"/>
+        <w:ind w:left="480"/>
+        <w:rPr>
+          <w:rFonts w:ascii="Times New Roman" w:eastAsia="Times New Roman" w:hAnsi="Times New Roman" w:cs="Times New Roman"/>
+          <w:color w:val="3D464D"/>
+          <w:sz w:val="27"/>
+          <w:szCs w:val="27"/>
+          <w:lang w:eastAsia="pt-BR"/>
+        </w:rPr>
+      </w:pPr>
+      <w:r>
+        <w:rPr>
+          <w:rFonts w:ascii="Times New Roman" w:eastAsia="Times New Roman" w:hAnsi="Times New Roman" w:cs="Times New Roman"/>
+          <w:color w:val="3D464D"/>
+          <w:sz w:val="27"/>
+          <w:szCs w:val="27"/>
+          <w:lang w:eastAsia="pt-BR"/>
+        </w:rPr>
+        <w:t>A construção de laços </w:t>
+      </w:r>
+      <w:r>
+        <w:rPr>
+          <w:rFonts w:ascii="Courier New" w:eastAsia="Times New Roman" w:hAnsi="Courier New" w:cs="Courier New"/>
+          <w:color w:val="3D464D"/>
+          <w:sz w:val="23"/>
+          <w:szCs w:val="23"/>
+          <w:shd w:val="clear" w:color="auto" w:fill="F0F3F5"/>
+          <w:lang w:eastAsia="pt-BR"/>
+        </w:rPr>
+        <w:t>for</w:t>
+      </w:r>
+    </w:p>
+    <w:p>
+      <w:pPr>
+        <w:numPr>
+          <w:ilvl w:val="0"/>
+          <w:numId w:val="11"/>
+        </w:numPr>
+        <w:shd w:val="clear" w:color="auto" w:fill="FFFFFF"/>
+        <w:spacing w:before="60" w:after="60" w:line="240" w:lineRule="auto"/>
+        <w:ind w:left="480"/>
+        <w:rPr>
+          <w:rFonts w:ascii="Times New Roman" w:eastAsia="Times New Roman" w:hAnsi="Times New Roman" w:cs="Times New Roman"/>
+          <w:color w:val="3D464D"/>
+          <w:sz w:val="27"/>
+          <w:szCs w:val="27"/>
+          <w:lang w:eastAsia="pt-BR"/>
+        </w:rPr>
+      </w:pPr>
+      <w:r>
+        <w:rPr>
+          <w:rFonts w:ascii="Times New Roman" w:eastAsia="Times New Roman" w:hAnsi="Times New Roman" w:cs="Times New Roman"/>
+          <w:color w:val="3D464D"/>
+          <w:sz w:val="27"/>
+          <w:szCs w:val="27"/>
+          <w:lang w:eastAsia="pt-BR"/>
+        </w:rPr>
+        <w:t>A iteração em listas do Python</w:t>
+      </w:r>
+    </w:p>
+    <w:p>
+      <w:pPr>
+        <w:numPr>
+          <w:ilvl w:val="0"/>
+          <w:numId w:val="11"/>
+        </w:numPr>
+        <w:shd w:val="clear" w:color="auto" w:fill="FFFFFF"/>
+        <w:spacing w:after="0" w:line="240" w:lineRule="auto"/>
+        <w:ind w:left="480"/>
+        <w:rPr>
+          <w:rFonts w:ascii="Times New Roman" w:eastAsia="Times New Roman" w:hAnsi="Times New Roman" w:cs="Times New Roman"/>
+          <w:color w:val="3D464D"/>
+          <w:sz w:val="27"/>
+          <w:szCs w:val="27"/>
+          <w:lang w:eastAsia="pt-BR"/>
+        </w:rPr>
+      </w:pPr>
+      <w:r>
+        <w:rPr>
+          <w:rFonts w:ascii="Times New Roman" w:eastAsia="Times New Roman" w:hAnsi="Times New Roman" w:cs="Times New Roman"/>
+          <w:i/>
+          <w:iCs/>
+          <w:color w:val="3D464D"/>
+          <w:sz w:val="27"/>
+          <w:szCs w:val="27"/>
+          <w:lang w:eastAsia="pt-BR"/>
+        </w:rPr>
+        <w:t>Loops</w:t>
+      </w:r>
+      <w:r>
+        <w:rPr>
+          <w:rFonts w:ascii="Times New Roman" w:eastAsia="Times New Roman" w:hAnsi="Times New Roman" w:cs="Times New Roman"/>
+          <w:color w:val="3D464D"/>
+          <w:sz w:val="27"/>
+          <w:szCs w:val="27"/>
+          <w:lang w:eastAsia="pt-BR"/>
+        </w:rPr>
+        <w:t> aninhados em listas de listas</w:t>
+      </w:r>
+    </w:p>
+    <w:p>
+      <w:pPr>
+        <w:numPr>
+          <w:ilvl w:val="0"/>
+          <w:numId w:val="11"/>
+        </w:numPr>
+        <w:shd w:val="clear" w:color="auto" w:fill="FFFFFF"/>
+        <w:spacing w:after="0" w:line="240" w:lineRule="auto"/>
+        <w:ind w:left="480"/>
+        <w:rPr>
+          <w:rFonts w:ascii="Times New Roman" w:eastAsia="Times New Roman" w:hAnsi="Times New Roman" w:cs="Times New Roman"/>
+          <w:color w:val="3D464D"/>
+          <w:sz w:val="27"/>
+          <w:szCs w:val="27"/>
+          <w:lang w:eastAsia="pt-BR"/>
+        </w:rPr>
+      </w:pPr>
+      <w:r>
+        <w:rPr>
+          <w:rFonts w:ascii="Times New Roman" w:eastAsia="Times New Roman" w:hAnsi="Times New Roman" w:cs="Times New Roman"/>
+          <w:color w:val="3D464D"/>
+          <w:sz w:val="27"/>
+          <w:szCs w:val="27"/>
+          <w:lang w:eastAsia="pt-BR"/>
+        </w:rPr>
+        <w:t>Cláusulas </w:t>
+      </w:r>
+      <w:r>
+        <w:rPr>
+          <w:rFonts w:ascii="Courier New" w:eastAsia="Times New Roman" w:hAnsi="Courier New" w:cs="Courier New"/>
+          <w:color w:val="3D464D"/>
+          <w:sz w:val="23"/>
+          <w:szCs w:val="23"/>
+          <w:shd w:val="clear" w:color="auto" w:fill="F0F3F5"/>
+          <w:lang w:eastAsia="pt-BR"/>
+        </w:rPr>
+        <w:t>if</w:t>
+      </w:r>
+      <w:r>
+        <w:rPr>
+          <w:rFonts w:ascii="Times New Roman" w:eastAsia="Times New Roman" w:hAnsi="Times New Roman" w:cs="Times New Roman"/>
+          <w:color w:val="3D464D"/>
+          <w:sz w:val="27"/>
+          <w:szCs w:val="27"/>
+          <w:lang w:eastAsia="pt-BR"/>
+        </w:rPr>
+        <w:t>, </w:t>
+      </w:r>
+      <w:r>
+        <w:rPr>
+          <w:rFonts w:ascii="Courier New" w:eastAsia="Times New Roman" w:hAnsi="Courier New" w:cs="Courier New"/>
+          <w:color w:val="3D464D"/>
+          <w:sz w:val="23"/>
+          <w:szCs w:val="23"/>
+          <w:shd w:val="clear" w:color="auto" w:fill="F0F3F5"/>
+          <w:lang w:eastAsia="pt-BR"/>
+        </w:rPr>
+        <w:t>elif</w:t>
+      </w:r>
+      <w:r>
+        <w:rPr>
+          <w:rFonts w:ascii="Times New Roman" w:eastAsia="Times New Roman" w:hAnsi="Times New Roman" w:cs="Times New Roman"/>
+          <w:color w:val="3D464D"/>
+          <w:sz w:val="27"/>
+          <w:szCs w:val="27"/>
+          <w:lang w:eastAsia="pt-BR"/>
+        </w:rPr>
+        <w:t> e </w:t>
+      </w:r>
+      <w:r>
+        <w:rPr>
+          <w:rFonts w:ascii="Courier New" w:eastAsia="Times New Roman" w:hAnsi="Courier New" w:cs="Courier New"/>
+          <w:color w:val="3D464D"/>
+          <w:sz w:val="23"/>
+          <w:szCs w:val="23"/>
+          <w:shd w:val="clear" w:color="auto" w:fill="F0F3F5"/>
+          <w:lang w:eastAsia="pt-BR"/>
+        </w:rPr>
+        <w:t>else</w:t>
+      </w:r>
+    </w:p>
+    <w:p>
+      <w:pPr>
+        <w:numPr>
+          <w:ilvl w:val="0"/>
+          <w:numId w:val="11"/>
+        </w:numPr>
+        <w:shd w:val="clear" w:color="auto" w:fill="FFFFFF"/>
+        <w:spacing w:before="60" w:after="60" w:line="240" w:lineRule="auto"/>
+        <w:ind w:left="480"/>
+        <w:rPr>
+          <w:rFonts w:ascii="Times New Roman" w:eastAsia="Times New Roman" w:hAnsi="Times New Roman" w:cs="Times New Roman"/>
+          <w:color w:val="3D464D"/>
+          <w:sz w:val="27"/>
+          <w:szCs w:val="27"/>
+          <w:lang w:eastAsia="pt-BR"/>
+        </w:rPr>
+      </w:pPr>
+      <w:r>
+        <w:rPr>
+          <w:rFonts w:ascii="Times New Roman" w:eastAsia="Times New Roman" w:hAnsi="Times New Roman" w:cs="Times New Roman"/>
+          <w:color w:val="3D464D"/>
+          <w:sz w:val="27"/>
+          <w:szCs w:val="27"/>
+          <w:lang w:eastAsia="pt-BR"/>
+        </w:rPr>
+        <w:t>Operadores lógicos e de comparação</w:t>
+      </w:r>
+    </w:p>
+    <w:p>
+      <w:pPr>
+        <w:numPr>
+          <w:ilvl w:val="0"/>
+          <w:numId w:val="11"/>
+        </w:numPr>
+        <w:shd w:val="clear" w:color="auto" w:fill="FFFFFF"/>
+        <w:spacing w:after="0" w:line="240" w:lineRule="auto"/>
+        <w:ind w:left="480"/>
+        <w:rPr>
+          <w:rFonts w:ascii="Times New Roman" w:eastAsia="Times New Roman" w:hAnsi="Times New Roman" w:cs="Times New Roman"/>
+          <w:color w:val="3D464D"/>
+          <w:sz w:val="27"/>
+          <w:szCs w:val="27"/>
+          <w:lang w:eastAsia="pt-BR"/>
+        </w:rPr>
+      </w:pPr>
+      <w:r>
+        <w:rPr>
+          <w:rFonts w:ascii="Times New Roman" w:eastAsia="Times New Roman" w:hAnsi="Times New Roman" w:cs="Times New Roman"/>
+          <w:i/>
+          <w:iCs/>
+          <w:color w:val="3D464D"/>
+          <w:sz w:val="27"/>
+          <w:szCs w:val="27"/>
+          <w:lang w:eastAsia="pt-BR"/>
+        </w:rPr>
+        <w:t>List comprehensions</w:t>
+      </w:r>
+    </w:p>
+    <w:p>
+      <w:pPr>
+        <w:pStyle w:val="NormalWeb"/>
+        <w:shd w:val="clear" w:color="auto" w:fill="FFFFFF"/>
+        <w:spacing w:before="0" w:beforeAutospacing="0" w:after="0" w:afterAutospacing="0"/>
+        <w:rPr>
+          <w:color w:val="3D464D"/>
+          <w:sz w:val="27"/>
+          <w:szCs w:val="27"/>
+        </w:rPr>
+      </w:pPr>
+    </w:p>
+    <w:p>
+      <w:pPr>
+        <w:pStyle w:val="NormalWeb"/>
+        <w:shd w:val="clear" w:color="auto" w:fill="FFFFFF"/>
+        <w:spacing w:before="0" w:beforeAutospacing="0" w:after="0" w:afterAutospacing="0"/>
+        <w:rPr>
+          <w:color w:val="3D464D"/>
+          <w:sz w:val="27"/>
+          <w:szCs w:val="27"/>
+        </w:rPr>
+      </w:pPr>
+      <w:r>
+        <w:rPr>
+          <w:color w:val="3D464D"/>
+          <w:sz w:val="27"/>
+          <w:szCs w:val="27"/>
+        </w:rPr>
+        <w:t>26/07/20</w:t>
+      </w:r>
+    </w:p>
+    <w:p>
+      <w:pPr>
+        <w:pStyle w:val="NormalWeb"/>
+        <w:shd w:val="clear" w:color="auto" w:fill="FFFFFF"/>
+        <w:spacing w:before="0" w:beforeAutospacing="0" w:after="0" w:afterAutospacing="0"/>
+        <w:rPr>
+          <w:color w:val="3D464D"/>
+          <w:sz w:val="27"/>
+          <w:szCs w:val="27"/>
+        </w:rPr>
+      </w:pPr>
+      <w:r>
+        <w:rPr>
+          <w:color w:val="3D464D"/>
+          <w:sz w:val="27"/>
+          <w:szCs w:val="27"/>
+        </w:rPr>
+        <w:t>Curso: Python para Data Science</w:t>
+      </w:r>
+    </w:p>
+    <w:p>
+      <w:pPr>
+        <w:pStyle w:val="NormalWeb"/>
+        <w:shd w:val="clear" w:color="auto" w:fill="FFFFFF"/>
+        <w:spacing w:before="0" w:beforeAutospacing="0" w:after="0" w:afterAutospacing="0"/>
+        <w:rPr>
+          <w:color w:val="3D464D"/>
+          <w:sz w:val="27"/>
+          <w:szCs w:val="27"/>
+        </w:rPr>
+      </w:pPr>
+      <w:r>
+        <w:rPr>
+          <w:color w:val="3D464D"/>
+          <w:sz w:val="27"/>
+          <w:szCs w:val="27"/>
+        </w:rPr>
+        <w:t>Aula 5:</w:t>
+      </w:r>
+    </w:p>
+    <w:p>
+      <w:pPr>
+        <w:numPr>
+          <w:ilvl w:val="0"/>
+          <w:numId w:val="12"/>
+        </w:numPr>
+        <w:shd w:val="clear" w:color="auto" w:fill="FFFFFF"/>
+        <w:spacing w:before="60" w:after="60" w:line="240" w:lineRule="auto"/>
+        <w:ind w:left="480"/>
+        <w:rPr>
+          <w:rFonts w:ascii="Times New Roman" w:eastAsia="Times New Roman" w:hAnsi="Times New Roman" w:cs="Times New Roman"/>
+          <w:color w:val="3D464D"/>
+          <w:sz w:val="27"/>
+          <w:szCs w:val="27"/>
+          <w:lang w:eastAsia="pt-BR"/>
+        </w:rPr>
+      </w:pPr>
+      <w:r>
+        <w:rPr>
+          <w:rFonts w:ascii="Times New Roman" w:eastAsia="Times New Roman" w:hAnsi="Times New Roman" w:cs="Times New Roman"/>
+          <w:color w:val="3D464D"/>
+          <w:sz w:val="27"/>
+          <w:szCs w:val="27"/>
+          <w:lang w:eastAsia="pt-BR"/>
+        </w:rPr>
+        <w:t>A importação de pacotes em Python</w:t>
+      </w:r>
+    </w:p>
+    <w:p>
+      <w:pPr>
+        <w:numPr>
+          <w:ilvl w:val="0"/>
+          <w:numId w:val="12"/>
+        </w:numPr>
+        <w:shd w:val="clear" w:color="auto" w:fill="FFFFFF"/>
+        <w:spacing w:after="0" w:line="240" w:lineRule="auto"/>
+        <w:ind w:left="480"/>
+        <w:rPr>
+          <w:rFonts w:ascii="Times New Roman" w:eastAsia="Times New Roman" w:hAnsi="Times New Roman" w:cs="Times New Roman"/>
+          <w:color w:val="3D464D"/>
+          <w:sz w:val="27"/>
+          <w:szCs w:val="27"/>
+          <w:lang w:eastAsia="pt-BR"/>
+        </w:rPr>
+      </w:pPr>
+      <w:r>
+        <w:rPr>
+          <w:rFonts w:ascii="Times New Roman" w:eastAsia="Times New Roman" w:hAnsi="Times New Roman" w:cs="Times New Roman"/>
+          <w:color w:val="3D464D"/>
+          <w:sz w:val="27"/>
+          <w:szCs w:val="27"/>
+          <w:lang w:eastAsia="pt-BR"/>
+        </w:rPr>
+        <w:t>Técnicas para criação de </w:t>
+      </w:r>
+      <w:r>
+        <w:rPr>
+          <w:rFonts w:ascii="Times New Roman" w:eastAsia="Times New Roman" w:hAnsi="Times New Roman" w:cs="Times New Roman"/>
+          <w:i/>
+          <w:iCs/>
+          <w:color w:val="3D464D"/>
+          <w:sz w:val="27"/>
+          <w:szCs w:val="27"/>
+          <w:lang w:eastAsia="pt-BR"/>
+        </w:rPr>
+        <w:t>arrays</w:t>
+      </w:r>
+      <w:r>
+        <w:rPr>
+          <w:rFonts w:ascii="Times New Roman" w:eastAsia="Times New Roman" w:hAnsi="Times New Roman" w:cs="Times New Roman"/>
+          <w:color w:val="3D464D"/>
+          <w:sz w:val="27"/>
+          <w:szCs w:val="27"/>
+          <w:lang w:eastAsia="pt-BR"/>
+        </w:rPr>
+        <w:t> Numpy</w:t>
+      </w:r>
+    </w:p>
+    <w:p>
+      <w:pPr>
+        <w:numPr>
+          <w:ilvl w:val="0"/>
+          <w:numId w:val="12"/>
+        </w:numPr>
+        <w:shd w:val="clear" w:color="auto" w:fill="FFFFFF"/>
+        <w:spacing w:after="0" w:line="240" w:lineRule="auto"/>
+        <w:ind w:left="480"/>
+        <w:rPr>
+          <w:rFonts w:ascii="Times New Roman" w:eastAsia="Times New Roman" w:hAnsi="Times New Roman" w:cs="Times New Roman"/>
+          <w:color w:val="3D464D"/>
+          <w:sz w:val="27"/>
+          <w:szCs w:val="27"/>
+          <w:lang w:eastAsia="pt-BR"/>
+        </w:rPr>
+      </w:pPr>
+      <w:r>
+        <w:rPr>
+          <w:rFonts w:ascii="Times New Roman" w:eastAsia="Times New Roman" w:hAnsi="Times New Roman" w:cs="Times New Roman"/>
+          <w:i/>
+          <w:iCs/>
+          <w:color w:val="3D464D"/>
+          <w:sz w:val="27"/>
+          <w:szCs w:val="27"/>
+          <w:lang w:eastAsia="pt-BR"/>
+        </w:rPr>
+        <w:t>Arrays</w:t>
+      </w:r>
+      <w:r>
+        <w:rPr>
+          <w:rFonts w:ascii="Times New Roman" w:eastAsia="Times New Roman" w:hAnsi="Times New Roman" w:cs="Times New Roman"/>
+          <w:color w:val="3D464D"/>
+          <w:sz w:val="27"/>
+          <w:szCs w:val="27"/>
+          <w:lang w:eastAsia="pt-BR"/>
+        </w:rPr>
+        <w:t> de mais de uma dimensão</w:t>
+      </w:r>
+    </w:p>
+    <w:p>
+      <w:pPr>
+        <w:numPr>
+          <w:ilvl w:val="0"/>
+          <w:numId w:val="12"/>
+        </w:numPr>
+        <w:shd w:val="clear" w:color="auto" w:fill="FFFFFF"/>
+        <w:spacing w:after="0" w:line="240" w:lineRule="auto"/>
+        <w:ind w:left="480"/>
+        <w:rPr>
+          <w:rFonts w:ascii="Times New Roman" w:eastAsia="Times New Roman" w:hAnsi="Times New Roman" w:cs="Times New Roman"/>
+          <w:color w:val="3D464D"/>
+          <w:sz w:val="27"/>
+          <w:szCs w:val="27"/>
+          <w:lang w:eastAsia="pt-BR"/>
+        </w:rPr>
+      </w:pPr>
+      <w:r>
+        <w:rPr>
+          <w:rFonts w:ascii="Times New Roman" w:eastAsia="Times New Roman" w:hAnsi="Times New Roman" w:cs="Times New Roman"/>
+          <w:color w:val="3D464D"/>
+          <w:sz w:val="27"/>
+          <w:szCs w:val="27"/>
+          <w:lang w:eastAsia="pt-BR"/>
+        </w:rPr>
+        <w:t>Comparações de desempenho entre </w:t>
+      </w:r>
+      <w:r>
+        <w:rPr>
+          <w:rFonts w:ascii="Times New Roman" w:eastAsia="Times New Roman" w:hAnsi="Times New Roman" w:cs="Times New Roman"/>
+          <w:i/>
+          <w:iCs/>
+          <w:color w:val="3D464D"/>
+          <w:sz w:val="27"/>
+          <w:szCs w:val="27"/>
+          <w:lang w:eastAsia="pt-BR"/>
+        </w:rPr>
+        <w:t>arrays</w:t>
+      </w:r>
+      <w:r>
+        <w:rPr>
+          <w:rFonts w:ascii="Times New Roman" w:eastAsia="Times New Roman" w:hAnsi="Times New Roman" w:cs="Times New Roman"/>
+          <w:color w:val="3D464D"/>
+          <w:sz w:val="27"/>
+          <w:szCs w:val="27"/>
+          <w:lang w:eastAsia="pt-BR"/>
+        </w:rPr>
+        <w:t> Numpy e listas do Python</w:t>
+      </w:r>
+    </w:p>
+    <w:p>
+      <w:pPr>
+        <w:numPr>
+          <w:ilvl w:val="0"/>
+          <w:numId w:val="12"/>
+        </w:numPr>
+        <w:shd w:val="clear" w:color="auto" w:fill="FFFFFF"/>
+        <w:spacing w:after="0" w:line="240" w:lineRule="auto"/>
+        <w:ind w:left="480"/>
+        <w:rPr>
+          <w:rFonts w:ascii="Times New Roman" w:eastAsia="Times New Roman" w:hAnsi="Times New Roman" w:cs="Times New Roman"/>
+          <w:color w:val="3D464D"/>
+          <w:sz w:val="27"/>
+          <w:szCs w:val="27"/>
+          <w:lang w:eastAsia="pt-BR"/>
+        </w:rPr>
+      </w:pPr>
+      <w:r>
+        <w:rPr>
+          <w:rFonts w:ascii="Times New Roman" w:eastAsia="Times New Roman" w:hAnsi="Times New Roman" w:cs="Times New Roman"/>
+          <w:color w:val="3D464D"/>
+          <w:sz w:val="27"/>
+          <w:szCs w:val="27"/>
+          <w:lang w:eastAsia="pt-BR"/>
+        </w:rPr>
+        <w:t>Operações aritméticas com </w:t>
+      </w:r>
+      <w:r>
+        <w:rPr>
+          <w:rFonts w:ascii="Times New Roman" w:eastAsia="Times New Roman" w:hAnsi="Times New Roman" w:cs="Times New Roman"/>
+          <w:i/>
+          <w:iCs/>
+          <w:color w:val="3D464D"/>
+          <w:sz w:val="27"/>
+          <w:szCs w:val="27"/>
+          <w:lang w:eastAsia="pt-BR"/>
+        </w:rPr>
+        <w:t>arrays</w:t>
+      </w:r>
+      <w:r>
+        <w:rPr>
+          <w:rFonts w:ascii="Times New Roman" w:eastAsia="Times New Roman" w:hAnsi="Times New Roman" w:cs="Times New Roman"/>
+          <w:color w:val="3D464D"/>
+          <w:sz w:val="27"/>
+          <w:szCs w:val="27"/>
+          <w:lang w:eastAsia="pt-BR"/>
+        </w:rPr>
+        <w:t> Numpy</w:t>
+      </w:r>
+    </w:p>
+    <w:p>
+      <w:pPr>
+        <w:numPr>
+          <w:ilvl w:val="0"/>
+          <w:numId w:val="12"/>
+        </w:numPr>
+        <w:shd w:val="clear" w:color="auto" w:fill="FFFFFF"/>
+        <w:spacing w:after="0" w:line="240" w:lineRule="auto"/>
+        <w:ind w:left="480"/>
+        <w:rPr>
+          <w:rFonts w:ascii="Times New Roman" w:eastAsia="Times New Roman" w:hAnsi="Times New Roman" w:cs="Times New Roman"/>
+          <w:color w:val="3D464D"/>
+          <w:sz w:val="27"/>
+          <w:szCs w:val="27"/>
+          <w:lang w:eastAsia="pt-BR"/>
+        </w:rPr>
+      </w:pPr>
+      <w:r>
+        <w:rPr>
+          <w:rFonts w:ascii="Times New Roman" w:eastAsia="Times New Roman" w:hAnsi="Times New Roman" w:cs="Times New Roman"/>
+          <w:color w:val="3D464D"/>
+          <w:sz w:val="27"/>
+          <w:szCs w:val="27"/>
+          <w:lang w:eastAsia="pt-BR"/>
+        </w:rPr>
+        <w:t>Seleções de itens e fatiamentos em </w:t>
+      </w:r>
+      <w:r>
+        <w:rPr>
+          <w:rFonts w:ascii="Times New Roman" w:eastAsia="Times New Roman" w:hAnsi="Times New Roman" w:cs="Times New Roman"/>
+          <w:i/>
+          <w:iCs/>
+          <w:color w:val="3D464D"/>
+          <w:sz w:val="27"/>
+          <w:szCs w:val="27"/>
+          <w:lang w:eastAsia="pt-BR"/>
+        </w:rPr>
+        <w:t>arrays</w:t>
+      </w:r>
+    </w:p>
+    <w:p>
+      <w:pPr>
+        <w:numPr>
+          <w:ilvl w:val="0"/>
+          <w:numId w:val="12"/>
+        </w:numPr>
+        <w:shd w:val="clear" w:color="auto" w:fill="FFFFFF"/>
+        <w:spacing w:after="0" w:line="240" w:lineRule="auto"/>
+        <w:ind w:left="480"/>
+        <w:rPr>
+          <w:rFonts w:ascii="Times New Roman" w:eastAsia="Times New Roman" w:hAnsi="Times New Roman" w:cs="Times New Roman"/>
+          <w:color w:val="3D464D"/>
+          <w:sz w:val="27"/>
+          <w:szCs w:val="27"/>
+          <w:lang w:eastAsia="pt-BR"/>
+        </w:rPr>
+      </w:pPr>
+      <w:r>
+        <w:rPr>
+          <w:rFonts w:ascii="Times New Roman" w:eastAsia="Times New Roman" w:hAnsi="Times New Roman" w:cs="Times New Roman"/>
+          <w:color w:val="3D464D"/>
+          <w:sz w:val="27"/>
+          <w:szCs w:val="27"/>
+          <w:lang w:eastAsia="pt-BR"/>
+        </w:rPr>
+        <w:t>Indexação com </w:t>
+      </w:r>
+      <w:r>
+        <w:rPr>
+          <w:rFonts w:ascii="Times New Roman" w:eastAsia="Times New Roman" w:hAnsi="Times New Roman" w:cs="Times New Roman"/>
+          <w:i/>
+          <w:iCs/>
+          <w:color w:val="3D464D"/>
+          <w:sz w:val="27"/>
+          <w:szCs w:val="27"/>
+          <w:lang w:eastAsia="pt-BR"/>
+        </w:rPr>
+        <w:t>arrays</w:t>
+      </w:r>
+      <w:r>
+        <w:rPr>
+          <w:rFonts w:ascii="Times New Roman" w:eastAsia="Times New Roman" w:hAnsi="Times New Roman" w:cs="Times New Roman"/>
+          <w:color w:val="3D464D"/>
+          <w:sz w:val="27"/>
+          <w:szCs w:val="27"/>
+          <w:lang w:eastAsia="pt-BR"/>
+        </w:rPr>
+        <w:t> </w:t>
+      </w:r>
+      <w:r>
+        <w:rPr>
+          <w:rFonts w:ascii="Times New Roman" w:eastAsia="Times New Roman" w:hAnsi="Times New Roman" w:cs="Times New Roman"/>
+          <w:i/>
+          <w:iCs/>
+          <w:color w:val="3D464D"/>
+          <w:sz w:val="27"/>
+          <w:szCs w:val="27"/>
+          <w:lang w:eastAsia="pt-BR"/>
+        </w:rPr>
+        <w:t>booleanos</w:t>
+      </w:r>
+    </w:p>
+    <w:p>
+      <w:pPr>
+        <w:numPr>
+          <w:ilvl w:val="0"/>
+          <w:numId w:val="12"/>
+        </w:numPr>
+        <w:shd w:val="clear" w:color="auto" w:fill="FFFFFF"/>
+        <w:spacing w:after="0" w:line="240" w:lineRule="auto"/>
+        <w:ind w:left="480"/>
+        <w:rPr>
+          <w:rFonts w:ascii="Times New Roman" w:eastAsia="Times New Roman" w:hAnsi="Times New Roman" w:cs="Times New Roman"/>
+          <w:color w:val="3D464D"/>
+          <w:sz w:val="27"/>
+          <w:szCs w:val="27"/>
+          <w:lang w:eastAsia="pt-BR"/>
+        </w:rPr>
+      </w:pPr>
+      <w:r>
+        <w:rPr>
+          <w:rFonts w:ascii="Times New Roman" w:eastAsia="Times New Roman" w:hAnsi="Times New Roman" w:cs="Times New Roman"/>
+          <w:color w:val="3D464D"/>
+          <w:sz w:val="27"/>
+          <w:szCs w:val="27"/>
+          <w:lang w:eastAsia="pt-BR"/>
+        </w:rPr>
+        <w:t>Atributos e métodos de </w:t>
+      </w:r>
+      <w:r>
+        <w:rPr>
+          <w:rFonts w:ascii="Times New Roman" w:eastAsia="Times New Roman" w:hAnsi="Times New Roman" w:cs="Times New Roman"/>
+          <w:i/>
+          <w:iCs/>
+          <w:color w:val="3D464D"/>
+          <w:sz w:val="27"/>
+          <w:szCs w:val="27"/>
+          <w:lang w:eastAsia="pt-BR"/>
+        </w:rPr>
+        <w:t>arrays</w:t>
+      </w:r>
+      <w:r>
+        <w:rPr>
+          <w:rFonts w:ascii="Times New Roman" w:eastAsia="Times New Roman" w:hAnsi="Times New Roman" w:cs="Times New Roman"/>
+          <w:color w:val="3D464D"/>
+          <w:sz w:val="27"/>
+          <w:szCs w:val="27"/>
+          <w:lang w:eastAsia="pt-BR"/>
+        </w:rPr>
+        <w:t> no pacote Numpy</w:t>
+      </w:r>
+    </w:p>
+    <w:p>
+      <w:pPr>
+        <w:numPr>
+          <w:ilvl w:val="0"/>
+          <w:numId w:val="12"/>
+        </w:numPr>
+        <w:shd w:val="clear" w:color="auto" w:fill="FFFFFF"/>
+        <w:spacing w:after="0" w:line="240" w:lineRule="auto"/>
+        <w:ind w:left="480"/>
+        <w:rPr>
+          <w:rFonts w:ascii="Times New Roman" w:eastAsia="Times New Roman" w:hAnsi="Times New Roman" w:cs="Times New Roman"/>
+          <w:color w:val="3D464D"/>
+          <w:sz w:val="27"/>
+          <w:szCs w:val="27"/>
+          <w:lang w:eastAsia="pt-BR"/>
+        </w:rPr>
+      </w:pPr>
+      <w:r>
+        <w:rPr>
+          <w:rFonts w:ascii="Times New Roman" w:eastAsia="Times New Roman" w:hAnsi="Times New Roman" w:cs="Times New Roman"/>
+          <w:color w:val="3D464D"/>
+          <w:sz w:val="27"/>
+          <w:szCs w:val="27"/>
+          <w:lang w:eastAsia="pt-BR"/>
+        </w:rPr>
+        <w:t>A geração de estatísticas descritivas e sumarizações com </w:t>
+      </w:r>
+      <w:r>
+        <w:rPr>
+          <w:rFonts w:ascii="Times New Roman" w:eastAsia="Times New Roman" w:hAnsi="Times New Roman" w:cs="Times New Roman"/>
+          <w:i/>
+          <w:iCs/>
+          <w:color w:val="3D464D"/>
+          <w:sz w:val="27"/>
+          <w:szCs w:val="27"/>
+          <w:lang w:eastAsia="pt-BR"/>
+        </w:rPr>
+        <w:t>arrays</w:t>
+      </w:r>
     </w:p>
     <w:p/>
     <w:sectPr>
@@ -1030,6 +2274,155 @@
     </w:lvl>
   </w:abstractNum>
   <w:abstractNum w:abstractNumId="2" w15:restartNumberingAfterBreak="0">
+    <w:nsid w:val="1E072F12"/>
+    <w:multiLevelType w:val="multilevel"/>
+    <w:tmpl w:val="078618F2"/>
+    <w:lvl w:ilvl="0">
+      <w:start w:val="1"/>
+      <w:numFmt w:val="bullet"/>
+      <w:lvlText w:val=""/>
+      <w:lvlJc w:val="left"/>
+      <w:pPr>
+        <w:tabs>
+          <w:tab w:val="num" w:pos="720"/>
+        </w:tabs>
+        <w:ind w:left="720" w:hanging="360"/>
+      </w:pPr>
+      <w:rPr>
+        <w:rFonts w:ascii="Symbol" w:hAnsi="Symbol" w:hint="default"/>
+        <w:sz w:val="20"/>
+      </w:rPr>
+    </w:lvl>
+    <w:lvl w:ilvl="1" w:tentative="1">
+      <w:start w:val="1"/>
+      <w:numFmt w:val="bullet"/>
+      <w:lvlText w:val="o"/>
+      <w:lvlJc w:val="left"/>
+      <w:pPr>
+        <w:tabs>
+          <w:tab w:val="num" w:pos="1440"/>
+        </w:tabs>
+        <w:ind w:left="1440" w:hanging="360"/>
+      </w:pPr>
+      <w:rPr>
+        <w:rFonts w:ascii="Courier New" w:hAnsi="Courier New" w:hint="default"/>
+        <w:sz w:val="20"/>
+      </w:rPr>
+    </w:lvl>
+    <w:lvl w:ilvl="2" w:tentative="1">
+      <w:start w:val="1"/>
+      <w:numFmt w:val="bullet"/>
+      <w:lvlText w:val=""/>
+      <w:lvlJc w:val="left"/>
+      <w:pPr>
+        <w:tabs>
+          <w:tab w:val="num" w:pos="2160"/>
+        </w:tabs>
+        <w:ind w:left="2160" w:hanging="360"/>
+      </w:pPr>
+      <w:rPr>
+        <w:rFonts w:ascii="Wingdings" w:hAnsi="Wingdings" w:hint="default"/>
+        <w:sz w:val="20"/>
+      </w:rPr>
+    </w:lvl>
+    <w:lvl w:ilvl="3" w:tentative="1">
+      <w:start w:val="1"/>
+      <w:numFmt w:val="bullet"/>
+      <w:lvlText w:val=""/>
+      <w:lvlJc w:val="left"/>
+      <w:pPr>
+        <w:tabs>
+          <w:tab w:val="num" w:pos="2880"/>
+        </w:tabs>
+        <w:ind w:left="2880" w:hanging="360"/>
+      </w:pPr>
+      <w:rPr>
+        <w:rFonts w:ascii="Wingdings" w:hAnsi="Wingdings" w:hint="default"/>
+        <w:sz w:val="20"/>
+      </w:rPr>
+    </w:lvl>
+    <w:lvl w:ilvl="4" w:tentative="1">
+      <w:start w:val="1"/>
+      <w:numFmt w:val="bullet"/>
+      <w:lvlText w:val=""/>
+      <w:lvlJc w:val="left"/>
+      <w:pPr>
+        <w:tabs>
+          <w:tab w:val="num" w:pos="3600"/>
+        </w:tabs>
+        <w:ind w:left="3600" w:hanging="360"/>
+      </w:pPr>
+      <w:rPr>
+        <w:rFonts w:ascii="Wingdings" w:hAnsi="Wingdings" w:hint="default"/>
+        <w:sz w:val="20"/>
+      </w:rPr>
+    </w:lvl>
+    <w:lvl w:ilvl="5" w:tentative="1">
+      <w:start w:val="1"/>
+      <w:numFmt w:val="bullet"/>
+      <w:lvlText w:val=""/>
+      <w:lvlJc w:val="left"/>
+      <w:pPr>
+        <w:tabs>
+          <w:tab w:val="num" w:pos="4320"/>
+        </w:tabs>
+        <w:ind w:left="4320" w:hanging="360"/>
+      </w:pPr>
+      <w:rPr>
+        <w:rFonts w:ascii="Wingdings" w:hAnsi="Wingdings" w:hint="default"/>
+        <w:sz w:val="20"/>
+      </w:rPr>
+    </w:lvl>
+    <w:lvl w:ilvl="6" w:tentative="1">
+      <w:start w:val="1"/>
+      <w:numFmt w:val="bullet"/>
+      <w:lvlText w:val=""/>
+      <w:lvlJc w:val="left"/>
+      <w:pPr>
+        <w:tabs>
+          <w:tab w:val="num" w:pos="5040"/>
+        </w:tabs>
+        <w:ind w:left="5040" w:hanging="360"/>
+      </w:pPr>
+      <w:rPr>
+        <w:rFonts w:ascii="Wingdings" w:hAnsi="Wingdings" w:hint="default"/>
+        <w:sz w:val="20"/>
+      </w:rPr>
+    </w:lvl>
+    <w:lvl w:ilvl="7" w:tentative="1">
+      <w:start w:val="1"/>
+      <w:numFmt w:val="bullet"/>
+      <w:lvlText w:val=""/>
+      <w:lvlJc w:val="left"/>
+      <w:pPr>
+        <w:tabs>
+          <w:tab w:val="num" w:pos="5760"/>
+        </w:tabs>
+        <w:ind w:left="5760" w:hanging="360"/>
+      </w:pPr>
+      <w:rPr>
+        <w:rFonts w:ascii="Wingdings" w:hAnsi="Wingdings" w:hint="default"/>
+        <w:sz w:val="20"/>
+      </w:rPr>
+    </w:lvl>
+    <w:lvl w:ilvl="8" w:tentative="1">
+      <w:start w:val="1"/>
+      <w:numFmt w:val="bullet"/>
+      <w:lvlText w:val=""/>
+      <w:lvlJc w:val="left"/>
+      <w:pPr>
+        <w:tabs>
+          <w:tab w:val="num" w:pos="6480"/>
+        </w:tabs>
+        <w:ind w:left="6480" w:hanging="360"/>
+      </w:pPr>
+      <w:rPr>
+        <w:rFonts w:ascii="Wingdings" w:hAnsi="Wingdings" w:hint="default"/>
+        <w:sz w:val="20"/>
+      </w:rPr>
+    </w:lvl>
+  </w:abstractNum>
+  <w:abstractNum w:abstractNumId="3" w15:restartNumberingAfterBreak="0">
     <w:nsid w:val="2DE868AE"/>
     <w:multiLevelType w:val="multilevel"/>
     <w:tmpl w:val="47F84AC6"/>
@@ -1178,7 +2571,7 @@
       </w:rPr>
     </w:lvl>
   </w:abstractNum>
-  <w:abstractNum w:abstractNumId="3" w15:restartNumberingAfterBreak="0">
+  <w:abstractNum w:abstractNumId="4" w15:restartNumberingAfterBreak="0">
     <w:nsid w:val="365819AD"/>
     <w:multiLevelType w:val="multilevel"/>
     <w:tmpl w:val="77EC1912"/>
@@ -1327,7 +2720,7 @@
       </w:rPr>
     </w:lvl>
   </w:abstractNum>
-  <w:abstractNum w:abstractNumId="4" w15:restartNumberingAfterBreak="0">
+  <w:abstractNum w:abstractNumId="5" w15:restartNumberingAfterBreak="0">
     <w:nsid w:val="386E05D3"/>
     <w:multiLevelType w:val="multilevel"/>
     <w:tmpl w:val="30D0061C"/>
@@ -1476,7 +2869,7 @@
       </w:rPr>
     </w:lvl>
   </w:abstractNum>
-  <w:abstractNum w:abstractNumId="5" w15:restartNumberingAfterBreak="0">
+  <w:abstractNum w:abstractNumId="6" w15:restartNumberingAfterBreak="0">
     <w:nsid w:val="56DF7F9B"/>
     <w:multiLevelType w:val="multilevel"/>
     <w:tmpl w:val="6EB69CF2"/>
@@ -1625,7 +3018,305 @@
       </w:rPr>
     </w:lvl>
   </w:abstractNum>
-  <w:abstractNum w:abstractNumId="6" w15:restartNumberingAfterBreak="0">
+  <w:abstractNum w:abstractNumId="7" w15:restartNumberingAfterBreak="0">
+    <w:nsid w:val="5809273D"/>
+    <w:multiLevelType w:val="multilevel"/>
+    <w:tmpl w:val="2826B640"/>
+    <w:lvl w:ilvl="0">
+      <w:start w:val="1"/>
+      <w:numFmt w:val="bullet"/>
+      <w:lvlText w:val=""/>
+      <w:lvlJc w:val="left"/>
+      <w:pPr>
+        <w:tabs>
+          <w:tab w:val="num" w:pos="720"/>
+        </w:tabs>
+        <w:ind w:left="720" w:hanging="360"/>
+      </w:pPr>
+      <w:rPr>
+        <w:rFonts w:ascii="Symbol" w:hAnsi="Symbol" w:hint="default"/>
+        <w:sz w:val="20"/>
+      </w:rPr>
+    </w:lvl>
+    <w:lvl w:ilvl="1" w:tentative="1">
+      <w:start w:val="1"/>
+      <w:numFmt w:val="bullet"/>
+      <w:lvlText w:val="o"/>
+      <w:lvlJc w:val="left"/>
+      <w:pPr>
+        <w:tabs>
+          <w:tab w:val="num" w:pos="1440"/>
+        </w:tabs>
+        <w:ind w:left="1440" w:hanging="360"/>
+      </w:pPr>
+      <w:rPr>
+        <w:rFonts w:ascii="Courier New" w:hAnsi="Courier New" w:hint="default"/>
+        <w:sz w:val="20"/>
+      </w:rPr>
+    </w:lvl>
+    <w:lvl w:ilvl="2" w:tentative="1">
+      <w:start w:val="1"/>
+      <w:numFmt w:val="bullet"/>
+      <w:lvlText w:val=""/>
+      <w:lvlJc w:val="left"/>
+      <w:pPr>
+        <w:tabs>
+          <w:tab w:val="num" w:pos="2160"/>
+        </w:tabs>
+        <w:ind w:left="2160" w:hanging="360"/>
+      </w:pPr>
+      <w:rPr>
+        <w:rFonts w:ascii="Wingdings" w:hAnsi="Wingdings" w:hint="default"/>
+        <w:sz w:val="20"/>
+      </w:rPr>
+    </w:lvl>
+    <w:lvl w:ilvl="3" w:tentative="1">
+      <w:start w:val="1"/>
+      <w:numFmt w:val="bullet"/>
+      <w:lvlText w:val=""/>
+      <w:lvlJc w:val="left"/>
+      <w:pPr>
+        <w:tabs>
+          <w:tab w:val="num" w:pos="2880"/>
+        </w:tabs>
+        <w:ind w:left="2880" w:hanging="360"/>
+      </w:pPr>
+      <w:rPr>
+        <w:rFonts w:ascii="Wingdings" w:hAnsi="Wingdings" w:hint="default"/>
+        <w:sz w:val="20"/>
+      </w:rPr>
+    </w:lvl>
+    <w:lvl w:ilvl="4" w:tentative="1">
+      <w:start w:val="1"/>
+      <w:numFmt w:val="bullet"/>
+      <w:lvlText w:val=""/>
+      <w:lvlJc w:val="left"/>
+      <w:pPr>
+        <w:tabs>
+          <w:tab w:val="num" w:pos="3600"/>
+        </w:tabs>
+        <w:ind w:left="3600" w:hanging="360"/>
+      </w:pPr>
+      <w:rPr>
+        <w:rFonts w:ascii="Wingdings" w:hAnsi="Wingdings" w:hint="default"/>
+        <w:sz w:val="20"/>
+      </w:rPr>
+    </w:lvl>
+    <w:lvl w:ilvl="5" w:tentative="1">
+      <w:start w:val="1"/>
+      <w:numFmt w:val="bullet"/>
+      <w:lvlText w:val=""/>
+      <w:lvlJc w:val="left"/>
+      <w:pPr>
+        <w:tabs>
+          <w:tab w:val="num" w:pos="4320"/>
+        </w:tabs>
+        <w:ind w:left="4320" w:hanging="360"/>
+      </w:pPr>
+      <w:rPr>
+        <w:rFonts w:ascii="Wingdings" w:hAnsi="Wingdings" w:hint="default"/>
+        <w:sz w:val="20"/>
+      </w:rPr>
+    </w:lvl>
+    <w:lvl w:ilvl="6" w:tentative="1">
+      <w:start w:val="1"/>
+      <w:numFmt w:val="bullet"/>
+      <w:lvlText w:val=""/>
+      <w:lvlJc w:val="left"/>
+      <w:pPr>
+        <w:tabs>
+          <w:tab w:val="num" w:pos="5040"/>
+        </w:tabs>
+        <w:ind w:left="5040" w:hanging="360"/>
+      </w:pPr>
+      <w:rPr>
+        <w:rFonts w:ascii="Wingdings" w:hAnsi="Wingdings" w:hint="default"/>
+        <w:sz w:val="20"/>
+      </w:rPr>
+    </w:lvl>
+    <w:lvl w:ilvl="7" w:tentative="1">
+      <w:start w:val="1"/>
+      <w:numFmt w:val="bullet"/>
+      <w:lvlText w:val=""/>
+      <w:lvlJc w:val="left"/>
+      <w:pPr>
+        <w:tabs>
+          <w:tab w:val="num" w:pos="5760"/>
+        </w:tabs>
+        <w:ind w:left="5760" w:hanging="360"/>
+      </w:pPr>
+      <w:rPr>
+        <w:rFonts w:ascii="Wingdings" w:hAnsi="Wingdings" w:hint="default"/>
+        <w:sz w:val="20"/>
+      </w:rPr>
+    </w:lvl>
+    <w:lvl w:ilvl="8" w:tentative="1">
+      <w:start w:val="1"/>
+      <w:numFmt w:val="bullet"/>
+      <w:lvlText w:val=""/>
+      <w:lvlJc w:val="left"/>
+      <w:pPr>
+        <w:tabs>
+          <w:tab w:val="num" w:pos="6480"/>
+        </w:tabs>
+        <w:ind w:left="6480" w:hanging="360"/>
+      </w:pPr>
+      <w:rPr>
+        <w:rFonts w:ascii="Wingdings" w:hAnsi="Wingdings" w:hint="default"/>
+        <w:sz w:val="20"/>
+      </w:rPr>
+    </w:lvl>
+  </w:abstractNum>
+  <w:abstractNum w:abstractNumId="8" w15:restartNumberingAfterBreak="0">
+    <w:nsid w:val="58476570"/>
+    <w:multiLevelType w:val="multilevel"/>
+    <w:tmpl w:val="AF421AE0"/>
+    <w:lvl w:ilvl="0">
+      <w:start w:val="1"/>
+      <w:numFmt w:val="bullet"/>
+      <w:lvlText w:val=""/>
+      <w:lvlJc w:val="left"/>
+      <w:pPr>
+        <w:tabs>
+          <w:tab w:val="num" w:pos="720"/>
+        </w:tabs>
+        <w:ind w:left="720" w:hanging="360"/>
+      </w:pPr>
+      <w:rPr>
+        <w:rFonts w:ascii="Symbol" w:hAnsi="Symbol" w:hint="default"/>
+        <w:sz w:val="20"/>
+      </w:rPr>
+    </w:lvl>
+    <w:lvl w:ilvl="1" w:tentative="1">
+      <w:start w:val="1"/>
+      <w:numFmt w:val="bullet"/>
+      <w:lvlText w:val="o"/>
+      <w:lvlJc w:val="left"/>
+      <w:pPr>
+        <w:tabs>
+          <w:tab w:val="num" w:pos="1440"/>
+        </w:tabs>
+        <w:ind w:left="1440" w:hanging="360"/>
+      </w:pPr>
+      <w:rPr>
+        <w:rFonts w:ascii="Courier New" w:hAnsi="Courier New" w:hint="default"/>
+        <w:sz w:val="20"/>
+      </w:rPr>
+    </w:lvl>
+    <w:lvl w:ilvl="2" w:tentative="1">
+      <w:start w:val="1"/>
+      <w:numFmt w:val="bullet"/>
+      <w:lvlText w:val=""/>
+      <w:lvlJc w:val="left"/>
+      <w:pPr>
+        <w:tabs>
+          <w:tab w:val="num" w:pos="2160"/>
+        </w:tabs>
+        <w:ind w:left="2160" w:hanging="360"/>
+      </w:pPr>
+      <w:rPr>
+        <w:rFonts w:ascii="Wingdings" w:hAnsi="Wingdings" w:hint="default"/>
+        <w:sz w:val="20"/>
+      </w:rPr>
+    </w:lvl>
+    <w:lvl w:ilvl="3" w:tentative="1">
+      <w:start w:val="1"/>
+      <w:numFmt w:val="bullet"/>
+      <w:lvlText w:val=""/>
+      <w:lvlJc w:val="left"/>
+      <w:pPr>
+        <w:tabs>
+          <w:tab w:val="num" w:pos="2880"/>
+        </w:tabs>
+        <w:ind w:left="2880" w:hanging="360"/>
+      </w:pPr>
+      <w:rPr>
+        <w:rFonts w:ascii="Wingdings" w:hAnsi="Wingdings" w:hint="default"/>
+        <w:sz w:val="20"/>
+      </w:rPr>
+    </w:lvl>
+    <w:lvl w:ilvl="4" w:tentative="1">
+      <w:start w:val="1"/>
+      <w:numFmt w:val="bullet"/>
+      <w:lvlText w:val=""/>
+      <w:lvlJc w:val="left"/>
+      <w:pPr>
+        <w:tabs>
+          <w:tab w:val="num" w:pos="3600"/>
+        </w:tabs>
+        <w:ind w:left="3600" w:hanging="360"/>
+      </w:pPr>
+      <w:rPr>
+        <w:rFonts w:ascii="Wingdings" w:hAnsi="Wingdings" w:hint="default"/>
+        <w:sz w:val="20"/>
+      </w:rPr>
+    </w:lvl>
+    <w:lvl w:ilvl="5" w:tentative="1">
+      <w:start w:val="1"/>
+      <w:numFmt w:val="bullet"/>
+      <w:lvlText w:val=""/>
+      <w:lvlJc w:val="left"/>
+      <w:pPr>
+        <w:tabs>
+          <w:tab w:val="num" w:pos="4320"/>
+        </w:tabs>
+        <w:ind w:left="4320" w:hanging="360"/>
+      </w:pPr>
+      <w:rPr>
+        <w:rFonts w:ascii="Wingdings" w:hAnsi="Wingdings" w:hint="default"/>
+        <w:sz w:val="20"/>
+      </w:rPr>
+    </w:lvl>
+    <w:lvl w:ilvl="6" w:tentative="1">
+      <w:start w:val="1"/>
+      <w:numFmt w:val="bullet"/>
+      <w:lvlText w:val=""/>
+      <w:lvlJc w:val="left"/>
+      <w:pPr>
+        <w:tabs>
+          <w:tab w:val="num" w:pos="5040"/>
+        </w:tabs>
+        <w:ind w:left="5040" w:hanging="360"/>
+      </w:pPr>
+      <w:rPr>
+        <w:rFonts w:ascii="Wingdings" w:hAnsi="Wingdings" w:hint="default"/>
+        <w:sz w:val="20"/>
+      </w:rPr>
+    </w:lvl>
+    <w:lvl w:ilvl="7" w:tentative="1">
+      <w:start w:val="1"/>
+      <w:numFmt w:val="bullet"/>
+      <w:lvlText w:val=""/>
+      <w:lvlJc w:val="left"/>
+      <w:pPr>
+        <w:tabs>
+          <w:tab w:val="num" w:pos="5760"/>
+        </w:tabs>
+        <w:ind w:left="5760" w:hanging="360"/>
+      </w:pPr>
+      <w:rPr>
+        <w:rFonts w:ascii="Wingdings" w:hAnsi="Wingdings" w:hint="default"/>
+        <w:sz w:val="20"/>
+      </w:rPr>
+    </w:lvl>
+    <w:lvl w:ilvl="8" w:tentative="1">
+      <w:start w:val="1"/>
+      <w:numFmt w:val="bullet"/>
+      <w:lvlText w:val=""/>
+      <w:lvlJc w:val="left"/>
+      <w:pPr>
+        <w:tabs>
+          <w:tab w:val="num" w:pos="6480"/>
+        </w:tabs>
+        <w:ind w:left="6480" w:hanging="360"/>
+      </w:pPr>
+      <w:rPr>
+        <w:rFonts w:ascii="Wingdings" w:hAnsi="Wingdings" w:hint="default"/>
+        <w:sz w:val="20"/>
+      </w:rPr>
+    </w:lvl>
+  </w:abstractNum>
+  <w:abstractNum w:abstractNumId="9" w15:restartNumberingAfterBreak="0">
     <w:nsid w:val="63C005A0"/>
     <w:multiLevelType w:val="multilevel"/>
     <w:tmpl w:val="099C088E"/>
@@ -1774,7 +3465,156 @@
       </w:rPr>
     </w:lvl>
   </w:abstractNum>
-  <w:abstractNum w:abstractNumId="7" w15:restartNumberingAfterBreak="0">
+  <w:abstractNum w:abstractNumId="10" w15:restartNumberingAfterBreak="0">
+    <w:nsid w:val="66546564"/>
+    <w:multiLevelType w:val="multilevel"/>
+    <w:tmpl w:val="13946646"/>
+    <w:lvl w:ilvl="0">
+      <w:start w:val="1"/>
+      <w:numFmt w:val="bullet"/>
+      <w:lvlText w:val=""/>
+      <w:lvlJc w:val="left"/>
+      <w:pPr>
+        <w:tabs>
+          <w:tab w:val="num" w:pos="720"/>
+        </w:tabs>
+        <w:ind w:left="720" w:hanging="360"/>
+      </w:pPr>
+      <w:rPr>
+        <w:rFonts w:ascii="Symbol" w:hAnsi="Symbol" w:hint="default"/>
+        <w:sz w:val="20"/>
+      </w:rPr>
+    </w:lvl>
+    <w:lvl w:ilvl="1" w:tentative="1">
+      <w:start w:val="1"/>
+      <w:numFmt w:val="bullet"/>
+      <w:lvlText w:val="o"/>
+      <w:lvlJc w:val="left"/>
+      <w:pPr>
+        <w:tabs>
+          <w:tab w:val="num" w:pos="1440"/>
+        </w:tabs>
+        <w:ind w:left="1440" w:hanging="360"/>
+      </w:pPr>
+      <w:rPr>
+        <w:rFonts w:ascii="Courier New" w:hAnsi="Courier New" w:hint="default"/>
+        <w:sz w:val="20"/>
+      </w:rPr>
+    </w:lvl>
+    <w:lvl w:ilvl="2" w:tentative="1">
+      <w:start w:val="1"/>
+      <w:numFmt w:val="bullet"/>
+      <w:lvlText w:val=""/>
+      <w:lvlJc w:val="left"/>
+      <w:pPr>
+        <w:tabs>
+          <w:tab w:val="num" w:pos="2160"/>
+        </w:tabs>
+        <w:ind w:left="2160" w:hanging="360"/>
+      </w:pPr>
+      <w:rPr>
+        <w:rFonts w:ascii="Wingdings" w:hAnsi="Wingdings" w:hint="default"/>
+        <w:sz w:val="20"/>
+      </w:rPr>
+    </w:lvl>
+    <w:lvl w:ilvl="3" w:tentative="1">
+      <w:start w:val="1"/>
+      <w:numFmt w:val="bullet"/>
+      <w:lvlText w:val=""/>
+      <w:lvlJc w:val="left"/>
+      <w:pPr>
+        <w:tabs>
+          <w:tab w:val="num" w:pos="2880"/>
+        </w:tabs>
+        <w:ind w:left="2880" w:hanging="360"/>
+      </w:pPr>
+      <w:rPr>
+        <w:rFonts w:ascii="Wingdings" w:hAnsi="Wingdings" w:hint="default"/>
+        <w:sz w:val="20"/>
+      </w:rPr>
+    </w:lvl>
+    <w:lvl w:ilvl="4" w:tentative="1">
+      <w:start w:val="1"/>
+      <w:numFmt w:val="bullet"/>
+      <w:lvlText w:val=""/>
+      <w:lvlJc w:val="left"/>
+      <w:pPr>
+        <w:tabs>
+          <w:tab w:val="num" w:pos="3600"/>
+        </w:tabs>
+        <w:ind w:left="3600" w:hanging="360"/>
+      </w:pPr>
+      <w:rPr>
+        <w:rFonts w:ascii="Wingdings" w:hAnsi="Wingdings" w:hint="default"/>
+        <w:sz w:val="20"/>
+      </w:rPr>
+    </w:lvl>
+    <w:lvl w:ilvl="5" w:tentative="1">
+      <w:start w:val="1"/>
+      <w:numFmt w:val="bullet"/>
+      <w:lvlText w:val=""/>
+      <w:lvlJc w:val="left"/>
+      <w:pPr>
+        <w:tabs>
+          <w:tab w:val="num" w:pos="4320"/>
+        </w:tabs>
+        <w:ind w:left="4320" w:hanging="360"/>
+      </w:pPr>
+      <w:rPr>
+        <w:rFonts w:ascii="Wingdings" w:hAnsi="Wingdings" w:hint="default"/>
+        <w:sz w:val="20"/>
+      </w:rPr>
+    </w:lvl>
+    <w:lvl w:ilvl="6" w:tentative="1">
+      <w:start w:val="1"/>
+      <w:numFmt w:val="bullet"/>
+      <w:lvlText w:val=""/>
+      <w:lvlJc w:val="left"/>
+      <w:pPr>
+        <w:tabs>
+          <w:tab w:val="num" w:pos="5040"/>
+        </w:tabs>
+        <w:ind w:left="5040" w:hanging="360"/>
+      </w:pPr>
+      <w:rPr>
+        <w:rFonts w:ascii="Wingdings" w:hAnsi="Wingdings" w:hint="default"/>
+        <w:sz w:val="20"/>
+      </w:rPr>
+    </w:lvl>
+    <w:lvl w:ilvl="7" w:tentative="1">
+      <w:start w:val="1"/>
+      <w:numFmt w:val="bullet"/>
+      <w:lvlText w:val=""/>
+      <w:lvlJc w:val="left"/>
+      <w:pPr>
+        <w:tabs>
+          <w:tab w:val="num" w:pos="5760"/>
+        </w:tabs>
+        <w:ind w:left="5760" w:hanging="360"/>
+      </w:pPr>
+      <w:rPr>
+        <w:rFonts w:ascii="Wingdings" w:hAnsi="Wingdings" w:hint="default"/>
+        <w:sz w:val="20"/>
+      </w:rPr>
+    </w:lvl>
+    <w:lvl w:ilvl="8" w:tentative="1">
+      <w:start w:val="1"/>
+      <w:numFmt w:val="bullet"/>
+      <w:lvlText w:val=""/>
+      <w:lvlJc w:val="left"/>
+      <w:pPr>
+        <w:tabs>
+          <w:tab w:val="num" w:pos="6480"/>
+        </w:tabs>
+        <w:ind w:left="6480" w:hanging="360"/>
+      </w:pPr>
+      <w:rPr>
+        <w:rFonts w:ascii="Wingdings" w:hAnsi="Wingdings" w:hint="default"/>
+        <w:sz w:val="20"/>
+      </w:rPr>
+    </w:lvl>
+  </w:abstractNum>
+  <w:abstractNum w:abstractNumId="11" w15:restartNumberingAfterBreak="0">
     <w:nsid w:val="7F9C590B"/>
     <w:multiLevelType w:val="multilevel"/>
     <w:tmpl w:val="970AC828"/>
@@ -1927,24 +3767,36 @@
     <w:abstractNumId w:val="0"/>
   </w:num>
   <w:num w:numId="2">
-    <w:abstractNumId w:val="3"/>
+    <w:abstractNumId w:val="4"/>
   </w:num>
   <w:num w:numId="3">
     <w:abstractNumId w:val="1"/>
   </w:num>
   <w:num w:numId="4">
+    <w:abstractNumId w:val="3"/>
+  </w:num>
+  <w:num w:numId="5">
+    <w:abstractNumId w:val="6"/>
+  </w:num>
+  <w:num w:numId="6">
+    <w:abstractNumId w:val="9"/>
+  </w:num>
+  <w:num w:numId="7">
+    <w:abstractNumId w:val="5"/>
+  </w:num>
+  <w:num w:numId="8">
+    <w:abstractNumId w:val="11"/>
+  </w:num>
+  <w:num w:numId="9">
+    <w:abstractNumId w:val="10"/>
+  </w:num>
+  <w:num w:numId="10">
+    <w:abstractNumId w:val="8"/>
+  </w:num>
+  <w:num w:numId="11">
     <w:abstractNumId w:val="2"/>
   </w:num>
-  <w:num w:numId="5">
-    <w:abstractNumId w:val="5"/>
-  </w:num>
-  <w:num w:numId="6">
-    <w:abstractNumId w:val="6"/>
-  </w:num>
-  <w:num w:numId="7">
-    <w:abstractNumId w:val="4"/>
-  </w:num>
-  <w:num w:numId="8">
+  <w:num w:numId="12">
     <w:abstractNumId w:val="7"/>
   </w:num>
 </w:numbering>
@@ -2429,6 +4281,17 @@
       <w:szCs w:val="20"/>
     </w:rPr>
   </w:style>
+  <w:style w:type="character" w:styleId="nfase">
+    <w:name w:val="Emphasis"/>
+    <w:basedOn w:val="Fontepargpadro"/>
+    <w:uiPriority w:val="20"/>
+    <w:qFormat/>
+    <w:rsid w:val="002A4E1F"/>
+    <w:rPr>
+      <w:i/>
+      <w:iCs/>
+    </w:rPr>
+  </w:style>
 </w:styles>
 </file>
 

</xml_diff>